<commit_message>
Update content in challenges and update linespace
</commit_message>
<xml_diff>
--- a/docs/CPT304_A1_V5.docx
+++ b/docs/CPT304_A1_V5.docx
@@ -43,7 +43,7 @@
     </w:p>
     <w:p>
       <w:pPr>
-        <w:spacing w:before="100" w:beforeAutospacing="1" w:after="100" w:afterAutospacing="1" w:line="240" w:lineRule="auto"/>
+        <w:spacing w:before="100" w:beforeAutospacing="1" w:after="100" w:afterAutospacing="1" w:line="360" w:lineRule="auto"/>
         <w:rPr>
           <w:rFonts w:ascii="Times New Roman" w:hAnsi="Times New Roman" w:cs="Times New Roman"/>
           <w:sz w:val="24"/>
@@ -87,6 +87,14 @@
           <w:sz w:val="24"/>
           <w:szCs w:val="24"/>
         </w:rPr>
+        <w:instrText xml:space="preserve"> \* MERGEFORMAT </w:instrText>
+      </w:r>
+      <w:r>
+        <w:rPr>
+          <w:rFonts w:ascii="Times New Roman" w:hAnsi="Times New Roman" w:cs="Times New Roman"/>
+          <w:sz w:val="24"/>
+          <w:szCs w:val="24"/>
+        </w:rPr>
         <w:fldChar w:fldCharType="separate"/>
       </w:r>
       <w:r>
@@ -116,7 +124,7 @@
     </w:p>
     <w:p>
       <w:pPr>
-        <w:spacing w:before="100" w:beforeAutospacing="1" w:after="100" w:afterAutospacing="1" w:line="240" w:lineRule="auto"/>
+        <w:spacing w:before="100" w:beforeAutospacing="1" w:after="100" w:afterAutospacing="1" w:line="360" w:lineRule="auto"/>
         <w:rPr>
           <w:rFonts w:ascii="Times New Roman" w:hAnsi="Times New Roman" w:cs="Times New Roman"/>
           <w:sz w:val="24"/>
@@ -349,6 +357,14 @@
       </w:r>
       <w:r>
         <w:rPr>
+          <w:rFonts w:ascii="Times New Roman" w:hAnsi="Times New Roman" w:cs="Times New Roman"/>
+          <w:sz w:val="24"/>
+          <w:szCs w:val="24"/>
+        </w:rPr>
+        <w:t>,</w:t>
+      </w:r>
+      <w:r>
+        <w:rPr>
           <w:rFonts w:ascii="Times New Roman" w:hAnsi="Times New Roman" w:cs="Times New Roman" w:hint="eastAsia"/>
           <w:sz w:val="24"/>
           <w:szCs w:val="24"/>
@@ -361,40 +377,79 @@
           <w:sz w:val="24"/>
           <w:szCs w:val="24"/>
         </w:rPr>
-        <w:t xml:space="preserve">Compared to hardware, software has progressed much more slowly. Hardware has benefited from advances in manufacturing, leading to rapid gains in performance and cost. Software has not followed the same path. </w:t>
+        <w:t>Compared to hardware, software has progressed much more slowly. Hardware has benefited from advances in manufacturing, leading to rapid gains in performance and cost. Software has not followed the same path</w:t>
+      </w:r>
+      <w:r>
+        <w:rPr>
+          <w:rFonts w:ascii="Times New Roman" w:hAnsi="Times New Roman" w:cs="Times New Roman" w:hint="eastAsia"/>
+          <w:sz w:val="24"/>
+          <w:szCs w:val="24"/>
+        </w:rPr>
+        <w:t xml:space="preserve"> and</w:t>
+      </w:r>
+      <w:r>
+        <w:rPr>
+          <w:rFonts w:ascii="Times New Roman" w:hAnsi="Times New Roman" w:cs="Times New Roman"/>
+          <w:sz w:val="24"/>
+          <w:szCs w:val="24"/>
+        </w:rPr>
+        <w:t xml:space="preserve"> </w:t>
+      </w:r>
+      <w:r>
+        <w:rPr>
+          <w:rFonts w:ascii="Times New Roman" w:hAnsi="Times New Roman" w:cs="Times New Roman" w:hint="eastAsia"/>
+          <w:sz w:val="24"/>
+          <w:szCs w:val="24"/>
+        </w:rPr>
+        <w:t>its</w:t>
+      </w:r>
+      <w:r>
+        <w:rPr>
+          <w:rFonts w:ascii="Times New Roman" w:hAnsi="Times New Roman" w:cs="Times New Roman"/>
+          <w:sz w:val="24"/>
+          <w:szCs w:val="24"/>
+        </w:rPr>
+        <w:t xml:space="preserve"> </w:t>
+      </w:r>
+      <w:r>
+        <w:rPr>
+          <w:rFonts w:ascii="Times New Roman" w:hAnsi="Times New Roman" w:cs="Times New Roman"/>
+          <w:sz w:val="24"/>
+          <w:szCs w:val="24"/>
+        </w:rPr>
+        <w:t>inherent properties</w:t>
+      </w:r>
+      <w:r>
+        <w:rPr>
+          <w:rFonts w:ascii="Times New Roman" w:hAnsi="Times New Roman" w:cs="Times New Roman"/>
+          <w:sz w:val="24"/>
+          <w:szCs w:val="24"/>
+        </w:rPr>
+        <w:t xml:space="preserve"> cannot be eliminated. </w:t>
+      </w:r>
+      <w:r>
+        <w:rPr>
+          <w:rFonts w:ascii="Times New Roman" w:hAnsi="Times New Roman" w:cs="Times New Roman"/>
+          <w:sz w:val="24"/>
+          <w:szCs w:val="24"/>
+        </w:rPr>
+        <w:lastRenderedPageBreak/>
+        <w:t>Software systems are inherently complex, must conform to changing environments, need constant change, and are often invisible in structure.</w:t>
+      </w:r>
+      <w:r>
+        <w:rPr>
+          <w:rFonts w:ascii="Times New Roman" w:hAnsi="Times New Roman" w:cs="Times New Roman" w:hint="eastAsia"/>
+          <w:sz w:val="24"/>
+          <w:szCs w:val="24"/>
+        </w:rPr>
+        <w:t xml:space="preserve"> </w:t>
       </w:r>
     </w:p>
     <w:p>
       <w:pPr>
         <w:spacing w:before="100" w:beforeAutospacing="1" w:after="100" w:afterAutospacing="1" w:line="360" w:lineRule="auto"/>
         <w:rPr>
-          <w:rFonts w:ascii="Times New Roman" w:hAnsi="Times New Roman" w:cs="Times New Roman"/>
-          <w:sz w:val="24"/>
-          <w:szCs w:val="24"/>
-        </w:rPr>
-      </w:pPr>
-      <w:r>
-        <w:rPr>
-          <w:rFonts w:ascii="Times New Roman" w:hAnsi="Times New Roman" w:cs="Times New Roman"/>
-          <w:sz w:val="24"/>
-          <w:szCs w:val="24"/>
-        </w:rPr>
-        <w:t>This complexity cannot be eliminated. Software systems are inherently complex, must conform to changing environments, need constant change, and are often invisible in structure.</w:t>
-      </w:r>
-      <w:r>
-        <w:rPr>
           <w:rFonts w:ascii="Times New Roman" w:hAnsi="Times New Roman" w:cs="Times New Roman" w:hint="eastAsia"/>
-          <w:sz w:val="24"/>
-          <w:szCs w:val="24"/>
-        </w:rPr>
-        <w:t xml:space="preserve"> </w:t>
-      </w:r>
-    </w:p>
-    <w:p>
-      <w:pPr>
-        <w:spacing w:before="100" w:beforeAutospacing="1" w:after="100" w:afterAutospacing="1" w:line="360" w:lineRule="auto"/>
-        <w:rPr>
-          <w:rFonts w:ascii="Times New Roman" w:hAnsi="Times New Roman" w:cs="Times New Roman"/>
           <w:sz w:val="24"/>
           <w:szCs w:val="24"/>
         </w:rPr>
@@ -423,14 +478,46 @@
           <w:sz w:val="24"/>
           <w:szCs w:val="24"/>
         </w:rPr>
-        <w:t xml:space="preserve"> Software systems are intricate, with many interacting parts. This complexity increases rapidly as the system grows.</w:t>
+        <w:t xml:space="preserve"> Software systems are intricate, with many interacting parts. This complexity increases rapidly as the system grows</w:t>
+      </w:r>
+      <w:r>
+        <w:rPr>
+          <w:rFonts w:ascii="Times New Roman" w:hAnsi="Times New Roman" w:cs="Times New Roman" w:hint="eastAsia"/>
+          <w:sz w:val="24"/>
+          <w:szCs w:val="24"/>
+        </w:rPr>
+        <w:t>, l</w:t>
+      </w:r>
+      <w:r>
+        <w:rPr>
+          <w:rFonts w:ascii="Times New Roman" w:hAnsi="Times New Roman" w:cs="Times New Roman"/>
+          <w:sz w:val="24"/>
+          <w:szCs w:val="24"/>
+        </w:rPr>
+        <w:t>ead</w:t>
+      </w:r>
+      <w:r>
+        <w:rPr>
+          <w:rFonts w:ascii="Times New Roman" w:hAnsi="Times New Roman" w:cs="Times New Roman" w:hint="eastAsia"/>
+          <w:sz w:val="24"/>
+          <w:szCs w:val="24"/>
+        </w:rPr>
+        <w:t>ing</w:t>
+      </w:r>
+      <w:r>
+        <w:rPr>
+          <w:rFonts w:ascii="Times New Roman" w:hAnsi="Times New Roman" w:cs="Times New Roman"/>
+          <w:sz w:val="24"/>
+          <w:szCs w:val="24"/>
+        </w:rPr>
+        <w:t xml:space="preserve"> to communication issues, bugs, and challenges in scaling and maintenance.</w:t>
       </w:r>
     </w:p>
     <w:p>
       <w:pPr>
         <w:spacing w:before="100" w:beforeAutospacing="1" w:after="100" w:afterAutospacing="1" w:line="360" w:lineRule="auto"/>
         <w:rPr>
-          <w:rFonts w:ascii="Times New Roman" w:hAnsi="Times New Roman" w:cs="Times New Roman"/>
+          <w:rFonts w:ascii="Times New Roman" w:hAnsi="Times New Roman" w:cs="Times New Roman" w:hint="eastAsia"/>
           <w:sz w:val="24"/>
           <w:szCs w:val="24"/>
         </w:rPr>
@@ -443,7 +530,6 @@
           <w:sz w:val="24"/>
           <w:szCs w:val="24"/>
         </w:rPr>
-        <w:lastRenderedPageBreak/>
         <w:t>Conformity</w:t>
       </w:r>
       <w:r>
@@ -462,12 +548,28 @@
         </w:rPr>
         <w:t xml:space="preserve"> Software often needs to fit arbitrary rules and external constraints, which are themselves inconsistent and ever-changing.</w:t>
       </w:r>
+      <w:r>
+        <w:rPr>
+          <w:rFonts w:ascii="Times New Roman" w:hAnsi="Times New Roman" w:cs="Times New Roman" w:hint="eastAsia"/>
+          <w:sz w:val="24"/>
+          <w:szCs w:val="24"/>
+        </w:rPr>
+        <w:t xml:space="preserve"> </w:t>
+      </w:r>
+      <w:r>
+        <w:rPr>
+          <w:rFonts w:ascii="Times New Roman" w:hAnsi="Times New Roman" w:cs="Times New Roman"/>
+          <w:sz w:val="24"/>
+          <w:szCs w:val="24"/>
+        </w:rPr>
+        <w:t>Because of this, even well-designed software inherits unnecessary complexity simply by having to interface with the outside world.</w:t>
+      </w:r>
     </w:p>
     <w:p>
       <w:pPr>
         <w:spacing w:before="100" w:beforeAutospacing="1" w:after="100" w:afterAutospacing="1" w:line="360" w:lineRule="auto"/>
         <w:rPr>
-          <w:rFonts w:ascii="Times New Roman" w:hAnsi="Times New Roman" w:cs="Times New Roman"/>
+          <w:rFonts w:ascii="Times New Roman" w:hAnsi="Times New Roman" w:cs="Times New Roman" w:hint="eastAsia"/>
           <w:sz w:val="24"/>
           <w:szCs w:val="24"/>
         </w:rPr>
@@ -498,12 +600,28 @@
         </w:rPr>
         <w:t xml:space="preserve"> Software must constantly evolve to meet changing user needs, business goals, or environments.</w:t>
       </w:r>
+      <w:r>
+        <w:rPr>
+          <w:rFonts w:ascii="Times New Roman" w:hAnsi="Times New Roman" w:cs="Times New Roman" w:hint="eastAsia"/>
+          <w:sz w:val="24"/>
+          <w:szCs w:val="24"/>
+        </w:rPr>
+        <w:t xml:space="preserve"> </w:t>
+      </w:r>
+      <w:r>
+        <w:rPr>
+          <w:rFonts w:ascii="Times New Roman" w:hAnsi="Times New Roman" w:cs="Times New Roman"/>
+          <w:sz w:val="24"/>
+          <w:szCs w:val="24"/>
+        </w:rPr>
+        <w:t>Its flexibility makes updates easier but also makes stability harder to maintain.</w:t>
+      </w:r>
     </w:p>
     <w:p>
       <w:pPr>
         <w:spacing w:before="100" w:beforeAutospacing="1" w:after="100" w:afterAutospacing="1" w:line="360" w:lineRule="auto"/>
         <w:rPr>
-          <w:rFonts w:ascii="Times New Roman" w:hAnsi="Times New Roman" w:cs="Times New Roman"/>
+          <w:rFonts w:ascii="Times New Roman" w:hAnsi="Times New Roman" w:cs="Times New Roman" w:hint="eastAsia"/>
           <w:sz w:val="24"/>
           <w:szCs w:val="24"/>
         </w:rPr>
@@ -533,6 +651,14 @@
           <w:szCs w:val="24"/>
         </w:rPr>
         <w:t xml:space="preserve"> Unlike physical products, software has no natural visual form, making it hard to conceptualize, design, and communicate.</w:t>
+      </w:r>
+      <w:r>
+        <w:rPr>
+          <w:rFonts w:ascii="Times New Roman" w:hAnsi="Times New Roman" w:cs="Times New Roman" w:hint="eastAsia"/>
+          <w:sz w:val="24"/>
+          <w:szCs w:val="24"/>
+        </w:rPr>
+        <w:t xml:space="preserve"> </w:t>
       </w:r>
     </w:p>
     <w:p>
@@ -807,7 +933,70 @@
           <w:sz w:val="24"/>
           <w:szCs w:val="24"/>
         </w:rPr>
-        <w:t>. By putting the logic to change the interface into the Adapter class, it keeps the client code separate from the details of how the Adaptee works. This separation makes things easier for the client, as it doesn't need to worry about how the Adaptee works internally. Also, if the Adaptee needs to be swapped out for something else with a similar function but a different interface, you usually only need to change the Adapter, not the client code</w:t>
+        <w:t xml:space="preserve">. By putting the logic to change the interface into the Adapter class, it keeps the client code separate from the details of how the </w:t>
+      </w:r>
+      <w:proofErr w:type="spellStart"/>
+      <w:r>
+        <w:rPr>
+          <w:rFonts w:ascii="Times New Roman" w:eastAsia="Times New Roman" w:hAnsi="Times New Roman" w:cs="Times New Roman"/>
+          <w:sz w:val="24"/>
+          <w:szCs w:val="24"/>
+        </w:rPr>
+        <w:t>Adaptee</w:t>
+      </w:r>
+      <w:proofErr w:type="spellEnd"/>
+      <w:r>
+        <w:rPr>
+          <w:rFonts w:ascii="Times New Roman" w:eastAsia="Times New Roman" w:hAnsi="Times New Roman" w:cs="Times New Roman"/>
+          <w:sz w:val="24"/>
+          <w:szCs w:val="24"/>
+        </w:rPr>
+        <w:t xml:space="preserve"> works. This separation makes things easier for the client, as it doesn't need to worry about how the </w:t>
+      </w:r>
+      <w:proofErr w:type="spellStart"/>
+      <w:r>
+        <w:rPr>
+          <w:rFonts w:ascii="Times New Roman" w:eastAsia="Times New Roman" w:hAnsi="Times New Roman" w:cs="Times New Roman"/>
+          <w:sz w:val="24"/>
+          <w:szCs w:val="24"/>
+        </w:rPr>
+        <w:t>Adaptee</w:t>
+      </w:r>
+      <w:proofErr w:type="spellEnd"/>
+      <w:r>
+        <w:rPr>
+          <w:rFonts w:ascii="Times New Roman" w:eastAsia="Times New Roman" w:hAnsi="Times New Roman" w:cs="Times New Roman"/>
+          <w:sz w:val="24"/>
+          <w:szCs w:val="24"/>
+        </w:rPr>
+        <w:t xml:space="preserve"> works internally. Also, if the </w:t>
+      </w:r>
+      <w:proofErr w:type="spellStart"/>
+      <w:r>
+        <w:rPr>
+          <w:rFonts w:ascii="Times New Roman" w:eastAsia="Times New Roman" w:hAnsi="Times New Roman" w:cs="Times New Roman"/>
+          <w:sz w:val="24"/>
+          <w:szCs w:val="24"/>
+        </w:rPr>
+        <w:t>Adaptee</w:t>
+      </w:r>
+      <w:proofErr w:type="spellEnd"/>
+      <w:r>
+        <w:rPr>
+          <w:rFonts w:ascii="Times New Roman" w:eastAsia="Times New Roman" w:hAnsi="Times New Roman" w:cs="Times New Roman"/>
+          <w:sz w:val="24"/>
+          <w:szCs w:val="24"/>
+        </w:rPr>
+        <w:t xml:space="preserve"> needs to be swapped out for </w:t>
+      </w:r>
+      <w:r>
+        <w:rPr>
+          <w:rFonts w:ascii="Times New Roman" w:eastAsia="Times New Roman" w:hAnsi="Times New Roman" w:cs="Times New Roman"/>
+          <w:sz w:val="24"/>
+          <w:szCs w:val="24"/>
+        </w:rPr>
+        <w:lastRenderedPageBreak/>
+        <w:t>something else with a similar function but a different interface, you usually only need to change the Adapter, not the client code</w:t>
       </w:r>
       <w:r>
         <w:rPr>
@@ -888,16 +1077,7 @@
           <w:sz w:val="24"/>
           <w:szCs w:val="24"/>
         </w:rPr>
-        <w:t xml:space="preserve">In real-world software, Adapters are often used to provide a consistent way to work with different platform-specific systems. For example, they might help manage connections to different types of databases (like JDBC or ODBC) or unify different user interface components. Adapters are especially important when dealing with old systems or adding external devices that </w:t>
-      </w:r>
-      <w:r>
-        <w:rPr>
-          <w:rFonts w:ascii="Times New Roman" w:eastAsia="Times New Roman" w:hAnsi="Times New Roman" w:cs="Times New Roman"/>
-          <w:sz w:val="24"/>
-          <w:szCs w:val="24"/>
-        </w:rPr>
-        <w:lastRenderedPageBreak/>
-        <w:t>can't be changed. Some libraries use Adapter patterns to work with different logging systems or data formats.</w:t>
+        <w:t>In real-world software, Adapters are often used to provide a consistent way to work with different platform-specific systems. For example, they might help manage connections to different types of databases (like JDBC or ODBC) or unify different user interface components. Adapters are especially important when dealing with old systems or adding external devices that can't be changed. Some libraries use Adapter patterns to work with different logging systems or data formats.</w:t>
       </w:r>
     </w:p>
     <w:p>
@@ -1309,7 +1489,25 @@
           <w:sz w:val="24"/>
           <w:szCs w:val="24"/>
         </w:rPr>
-        <w:t xml:space="preserve">In real life, the Strategy pattern is used in many areas, like choosing different sorting methods (e.g., quicksort, mergesort), offering different data compression methods, providing several payment options (credit card, PayPal, bank transfer) on e-commerce sites </w:t>
+        <w:t xml:space="preserve">In real life, the Strategy pattern is used in many areas, like choosing different sorting methods (e.g., quicksort, </w:t>
+      </w:r>
+      <w:proofErr w:type="spellStart"/>
+      <w:r>
+        <w:rPr>
+          <w:rFonts w:ascii="Times New Roman" w:eastAsia="Times New Roman" w:hAnsi="Times New Roman" w:cs="Times New Roman"/>
+          <w:sz w:val="24"/>
+          <w:szCs w:val="24"/>
+        </w:rPr>
+        <w:t>mergesort</w:t>
+      </w:r>
+      <w:proofErr w:type="spellEnd"/>
+      <w:r>
+        <w:rPr>
+          <w:rFonts w:ascii="Times New Roman" w:eastAsia="Times New Roman" w:hAnsi="Times New Roman" w:cs="Times New Roman"/>
+          <w:sz w:val="24"/>
+          <w:szCs w:val="24"/>
+        </w:rPr>
+        <w:t xml:space="preserve">), offering different data compression methods, providing several payment options (credit card, PayPal, bank transfer) on e-commerce sites </w:t>
       </w:r>
       <w:r>
         <w:rPr>
@@ -1372,7 +1570,16 @@
           <w:sz w:val="24"/>
           <w:szCs w:val="24"/>
         </w:rPr>
-        <w:t xml:space="preserve">, deciding on layout choices in graphical user interfaces (GUIs), or adjusting artificial intelligence (AI) behaviors in games and simulations </w:t>
+        <w:t xml:space="preserve">, deciding on layout choices in graphical user interfaces (GUIs), or adjusting artificial intelligence (AI) behaviors in </w:t>
+      </w:r>
+      <w:r>
+        <w:rPr>
+          <w:rFonts w:ascii="Times New Roman" w:eastAsia="Times New Roman" w:hAnsi="Times New Roman" w:cs="Times New Roman"/>
+          <w:sz w:val="24"/>
+          <w:szCs w:val="24"/>
+        </w:rPr>
+        <w:lastRenderedPageBreak/>
+        <w:t xml:space="preserve">games and simulations </w:t>
       </w:r>
       <w:r>
         <w:rPr>
@@ -1468,7 +1675,6 @@
           <w:sz w:val="24"/>
           <w:szCs w:val="24"/>
         </w:rPr>
-        <w:lastRenderedPageBreak/>
         <w:t>Case Study Analysis</w:t>
       </w:r>
     </w:p>
@@ -1830,7 +2036,52 @@
           <w:sz w:val="24"/>
           <w:szCs w:val="24"/>
         </w:rPr>
-        <w:t>VS Code uses the Adapter pattern to manage these different encodings. The main text editor likely works with one simple internal format (like UTF-8 or Unicode), which is what the editor expects. For each supported external encoding format (like GBK), there is an Adapter that translates between the editor's internal format and the external encoding. This Adapter relies on system tools or libraries (such as Node.js Buffer or iconv-lite) – the Adaptee(s) – to know how to convert the file's encoding to and from the internal format. So, when reading a file in GBK, the GBK Adapter changes the file's data into the editor's internal format. When saving, the process is reversed.</w:t>
+        <w:t xml:space="preserve">VS Code uses the Adapter pattern to manage these different encodings. The main text editor likely works with one simple internal format (like UTF-8 or Unicode), which is what the editor expects. For each supported external encoding format (like GBK), there is an Adapter that translates between the editor's internal format and the external encoding. This Adapter relies on system tools or libraries (such as Node.js Buffer or </w:t>
+      </w:r>
+      <w:proofErr w:type="spellStart"/>
+      <w:r>
+        <w:rPr>
+          <w:rFonts w:ascii="Times New Roman" w:hAnsi="Times New Roman" w:cs="Times New Roman"/>
+          <w:sz w:val="24"/>
+          <w:szCs w:val="24"/>
+        </w:rPr>
+        <w:t>iconv</w:t>
+      </w:r>
+      <w:proofErr w:type="spellEnd"/>
+      <w:r>
+        <w:rPr>
+          <w:rFonts w:ascii="Times New Roman" w:hAnsi="Times New Roman" w:cs="Times New Roman"/>
+          <w:sz w:val="24"/>
+          <w:szCs w:val="24"/>
+        </w:rPr>
+        <w:t xml:space="preserve">-lite) – the </w:t>
+      </w:r>
+      <w:proofErr w:type="spellStart"/>
+      <w:r>
+        <w:rPr>
+          <w:rFonts w:ascii="Times New Roman" w:hAnsi="Times New Roman" w:cs="Times New Roman"/>
+          <w:sz w:val="24"/>
+          <w:szCs w:val="24"/>
+        </w:rPr>
+        <w:t>Adaptee</w:t>
+      </w:r>
+      <w:proofErr w:type="spellEnd"/>
+      <w:r>
+        <w:rPr>
+          <w:rFonts w:ascii="Times New Roman" w:hAnsi="Times New Roman" w:cs="Times New Roman"/>
+          <w:sz w:val="24"/>
+          <w:szCs w:val="24"/>
+        </w:rPr>
+        <w:t xml:space="preserve">(s) – to know how to convert the file's encoding to and from the internal format. So, when reading a file in GBK, the </w:t>
+      </w:r>
+      <w:r>
+        <w:rPr>
+          <w:rFonts w:ascii="Times New Roman" w:hAnsi="Times New Roman" w:cs="Times New Roman"/>
+          <w:sz w:val="24"/>
+          <w:szCs w:val="24"/>
+        </w:rPr>
+        <w:lastRenderedPageBreak/>
+        <w:t>GBK Adapter changes the file's data into the editor's internal format. When saving, the process is reversed.</w:t>
       </w:r>
     </w:p>
     <w:p>
@@ -1877,7 +2128,6 @@
           <w:sz w:val="24"/>
           <w:szCs w:val="24"/>
         </w:rPr>
-        <w:lastRenderedPageBreak/>
         <w:t>Conformity:</w:t>
       </w:r>
       <w:r>
@@ -2334,7 +2584,116 @@
           <w:sz w:val="24"/>
           <w:szCs w:val="24"/>
         </w:rPr>
-        <w:t xml:space="preserve">Google Maps likely uses the Strategy pattern to handle its route calculation. A common interface defines how routes should be calculated, taking into account the start and end points as well as the user’s preferences. Different strategies are created for each specific route type, such as FastestRouteStrategy, ShortestRouteStrategy, AvoidTollsStrategy, WalkingRouteStrategy, CyclingRouteStrategy, and TransitRouteStrategy </w:t>
+        <w:lastRenderedPageBreak/>
+        <w:t xml:space="preserve">Google Maps likely uses the Strategy pattern to handle its route calculation. A common interface defines how routes should be calculated, taking into account the start and end points as well as the user’s preferences. Different strategies are created for each specific route type, such as </w:t>
+      </w:r>
+      <w:proofErr w:type="spellStart"/>
+      <w:r>
+        <w:rPr>
+          <w:rFonts w:ascii="Times New Roman" w:hAnsi="Times New Roman" w:cs="Times New Roman"/>
+          <w:sz w:val="24"/>
+          <w:szCs w:val="24"/>
+        </w:rPr>
+        <w:t>FastestRouteStrategy</w:t>
+      </w:r>
+      <w:proofErr w:type="spellEnd"/>
+      <w:r>
+        <w:rPr>
+          <w:rFonts w:ascii="Times New Roman" w:hAnsi="Times New Roman" w:cs="Times New Roman"/>
+          <w:sz w:val="24"/>
+          <w:szCs w:val="24"/>
+        </w:rPr>
+        <w:t xml:space="preserve">, </w:t>
+      </w:r>
+      <w:proofErr w:type="spellStart"/>
+      <w:r>
+        <w:rPr>
+          <w:rFonts w:ascii="Times New Roman" w:hAnsi="Times New Roman" w:cs="Times New Roman"/>
+          <w:sz w:val="24"/>
+          <w:szCs w:val="24"/>
+        </w:rPr>
+        <w:t>ShortestRouteStrategy</w:t>
+      </w:r>
+      <w:proofErr w:type="spellEnd"/>
+      <w:r>
+        <w:rPr>
+          <w:rFonts w:ascii="Times New Roman" w:hAnsi="Times New Roman" w:cs="Times New Roman"/>
+          <w:sz w:val="24"/>
+          <w:szCs w:val="24"/>
+        </w:rPr>
+        <w:t xml:space="preserve">, </w:t>
+      </w:r>
+      <w:proofErr w:type="spellStart"/>
+      <w:r>
+        <w:rPr>
+          <w:rFonts w:ascii="Times New Roman" w:hAnsi="Times New Roman" w:cs="Times New Roman"/>
+          <w:sz w:val="24"/>
+          <w:szCs w:val="24"/>
+        </w:rPr>
+        <w:t>AvoidTollsStrategy</w:t>
+      </w:r>
+      <w:proofErr w:type="spellEnd"/>
+      <w:r>
+        <w:rPr>
+          <w:rFonts w:ascii="Times New Roman" w:hAnsi="Times New Roman" w:cs="Times New Roman"/>
+          <w:sz w:val="24"/>
+          <w:szCs w:val="24"/>
+        </w:rPr>
+        <w:t xml:space="preserve">, </w:t>
+      </w:r>
+      <w:proofErr w:type="spellStart"/>
+      <w:r>
+        <w:rPr>
+          <w:rFonts w:ascii="Times New Roman" w:hAnsi="Times New Roman" w:cs="Times New Roman"/>
+          <w:sz w:val="24"/>
+          <w:szCs w:val="24"/>
+        </w:rPr>
+        <w:t>WalkingRouteStrategy</w:t>
+      </w:r>
+      <w:proofErr w:type="spellEnd"/>
+      <w:r>
+        <w:rPr>
+          <w:rFonts w:ascii="Times New Roman" w:hAnsi="Times New Roman" w:cs="Times New Roman"/>
+          <w:sz w:val="24"/>
+          <w:szCs w:val="24"/>
+        </w:rPr>
+        <w:t xml:space="preserve">, </w:t>
+      </w:r>
+      <w:proofErr w:type="spellStart"/>
+      <w:r>
+        <w:rPr>
+          <w:rFonts w:ascii="Times New Roman" w:hAnsi="Times New Roman" w:cs="Times New Roman"/>
+          <w:sz w:val="24"/>
+          <w:szCs w:val="24"/>
+        </w:rPr>
+        <w:t>CyclingRouteStrategy</w:t>
+      </w:r>
+      <w:proofErr w:type="spellEnd"/>
+      <w:r>
+        <w:rPr>
+          <w:rFonts w:ascii="Times New Roman" w:hAnsi="Times New Roman" w:cs="Times New Roman"/>
+          <w:sz w:val="24"/>
+          <w:szCs w:val="24"/>
+        </w:rPr>
+        <w:t xml:space="preserve">, and </w:t>
+      </w:r>
+      <w:proofErr w:type="spellStart"/>
+      <w:r>
+        <w:rPr>
+          <w:rFonts w:ascii="Times New Roman" w:hAnsi="Times New Roman" w:cs="Times New Roman"/>
+          <w:sz w:val="24"/>
+          <w:szCs w:val="24"/>
+        </w:rPr>
+        <w:t>TransitRouteStrategy</w:t>
+      </w:r>
+      <w:proofErr w:type="spellEnd"/>
+      <w:r>
+        <w:rPr>
+          <w:rFonts w:ascii="Times New Roman" w:hAnsi="Times New Roman" w:cs="Times New Roman"/>
+          <w:sz w:val="24"/>
+          <w:szCs w:val="24"/>
+        </w:rPr>
+        <w:t xml:space="preserve"> </w:t>
       </w:r>
       <w:r>
         <w:rPr>
@@ -2397,16 +2756,7 @@
           <w:sz w:val="24"/>
           <w:szCs w:val="24"/>
         </w:rPr>
-        <w:t xml:space="preserve">. The main navigation service (the Context) </w:t>
-      </w:r>
-      <w:r>
-        <w:rPr>
-          <w:rFonts w:ascii="Times New Roman" w:hAnsi="Times New Roman" w:cs="Times New Roman"/>
-          <w:sz w:val="24"/>
-          <w:szCs w:val="24"/>
-        </w:rPr>
-        <w:lastRenderedPageBreak/>
-        <w:t>keeps track of which strategy is selected by the user. When a route is requested, the Context uses the selected strategy to calculate the route using the map and traffic data available.</w:t>
+        <w:t>. The main navigation service (the Context) keeps track of which strategy is selected by the user. When a route is requested, the Context uses the selected strategy to calculate the route using the map and traffic data available.</w:t>
       </w:r>
     </w:p>
     <w:p>
@@ -2716,7 +3066,25 @@
           <w:sz w:val="24"/>
           <w:szCs w:val="24"/>
         </w:rPr>
-        <w:t>Fred Brooks' assertion that there is no “silver bullet” for the essential difficulties of software engineering. Through the examination of the Adapter and Strategy design patterns, we have demonstrated that while these challenges—complexity, conformity, changeability, and invisibility—cannot be eliminated, thoughtful application of design patterns can significantly mitigate their impact. The Adapter pattern supports system conformity and manages interface-related complexity by decoupling implementation details. Similarly, the Strategy pattern promotes flexibility and maintainability by separating varying algorithms from the core system logic. Ultimately, the study highlights that although no single solution can solve all software engineering problems, applying reusable, well-tested design principles remains a powerful approach to managing inherent software complexity in practical scenarios.</w:t>
+        <w:t xml:space="preserve">Fred Brooks' assertion that there is no “silver bullet” for the essential difficulties of software engineering. Through the examination of the Adapter and Strategy design patterns, we have demonstrated that while these challenges—complexity, conformity, changeability, and invisibility—cannot be eliminated, thoughtful application of design patterns can significantly mitigate their impact. The Adapter pattern supports system conformity and manages interface-related complexity by decoupling implementation details. Similarly, the Strategy pattern promotes flexibility and maintainability by separating varying algorithms from the core system logic. Ultimately, the study highlights that although no single solution can solve all software engineering problems, applying reusable, well-tested design principles </w:t>
+      </w:r>
+      <w:proofErr w:type="gramStart"/>
+      <w:r>
+        <w:rPr>
+          <w:rFonts w:ascii="Times New Roman" w:hAnsi="Times New Roman" w:cs="Times New Roman"/>
+          <w:sz w:val="24"/>
+          <w:szCs w:val="24"/>
+        </w:rPr>
+        <w:t>remains</w:t>
+      </w:r>
+      <w:proofErr w:type="gramEnd"/>
+      <w:r>
+        <w:rPr>
+          <w:rFonts w:ascii="Times New Roman" w:hAnsi="Times New Roman" w:cs="Times New Roman"/>
+          <w:sz w:val="24"/>
+          <w:szCs w:val="24"/>
+        </w:rPr>
+        <w:t xml:space="preserve"> a powerful approach to managing inherent software complexity in practical scenarios.</w:t>
       </w:r>
     </w:p>
     <w:p>
@@ -2744,7 +3112,6 @@
           <w:sz w:val="24"/>
           <w:szCs w:val="24"/>
         </w:rPr>
-        <w:lastRenderedPageBreak/>
         <w:t>References</w:t>
       </w:r>
     </w:p>
@@ -2787,7 +3154,25 @@
           <w:sz w:val="24"/>
           <w:szCs w:val="24"/>
         </w:rPr>
-        <w:t>, vol. 20, no. 4, pp. 10-19, April 1987, doi: 10.1109/MC.1987.1663532.</w:t>
+        <w:t xml:space="preserve">, vol. 20, no. 4, pp. 10-19, April 1987, </w:t>
+      </w:r>
+      <w:proofErr w:type="spellStart"/>
+      <w:r>
+        <w:rPr>
+          <w:rFonts w:ascii="Times New Roman" w:eastAsia="Times New Roman" w:hAnsi="Times New Roman" w:cs="Times New Roman"/>
+          <w:sz w:val="24"/>
+          <w:szCs w:val="24"/>
+        </w:rPr>
+        <w:t>doi</w:t>
+      </w:r>
+      <w:proofErr w:type="spellEnd"/>
+      <w:r>
+        <w:rPr>
+          <w:rFonts w:ascii="Times New Roman" w:eastAsia="Times New Roman" w:hAnsi="Times New Roman" w:cs="Times New Roman"/>
+          <w:sz w:val="24"/>
+          <w:szCs w:val="24"/>
+        </w:rPr>
+        <w:t>: 10.1109/MC.1987.1663532.</w:t>
       </w:r>
       <w:bookmarkEnd w:id="0"/>
       <w:r>
@@ -2820,7 +3205,25 @@
           <w:sz w:val="24"/>
           <w:szCs w:val="24"/>
         </w:rPr>
-        <w:t xml:space="preserve">E. Gamma, R. Helm, R. Johnson, and J. Vlissides, </w:t>
+        <w:t xml:space="preserve">E. Gamma, R. Helm, R. Johnson, and J. </w:t>
+      </w:r>
+      <w:proofErr w:type="spellStart"/>
+      <w:r>
+        <w:rPr>
+          <w:rFonts w:ascii="Times New Roman" w:eastAsia="Times New Roman" w:hAnsi="Times New Roman" w:cs="Times New Roman"/>
+          <w:sz w:val="24"/>
+          <w:szCs w:val="24"/>
+        </w:rPr>
+        <w:t>Vlissides</w:t>
+      </w:r>
+      <w:proofErr w:type="spellEnd"/>
+      <w:r>
+        <w:rPr>
+          <w:rFonts w:ascii="Times New Roman" w:eastAsia="Times New Roman" w:hAnsi="Times New Roman" w:cs="Times New Roman"/>
+          <w:sz w:val="24"/>
+          <w:szCs w:val="24"/>
+        </w:rPr>
+        <w:t xml:space="preserve">, </w:t>
       </w:r>
       <w:r>
         <w:rPr>
@@ -2967,13 +3370,23 @@
         </w:rPr>
       </w:pPr>
       <w:bookmarkStart w:id="4" w:name="_Ref195043028"/>
-      <w:r>
-        <w:rPr>
-          <w:rFonts w:ascii="Times New Roman" w:eastAsia="Times New Roman" w:hAnsi="Times New Roman" w:cs="Times New Roman"/>
-          <w:sz w:val="24"/>
-          <w:szCs w:val="24"/>
-        </w:rPr>
-        <w:t xml:space="preserve">Shalloway and J. R. Trott, </w:t>
+      <w:proofErr w:type="spellStart"/>
+      <w:r>
+        <w:rPr>
+          <w:rFonts w:ascii="Times New Roman" w:eastAsia="Times New Roman" w:hAnsi="Times New Roman" w:cs="Times New Roman"/>
+          <w:sz w:val="24"/>
+          <w:szCs w:val="24"/>
+        </w:rPr>
+        <w:t>Shalloway</w:t>
+      </w:r>
+      <w:proofErr w:type="spellEnd"/>
+      <w:r>
+        <w:rPr>
+          <w:rFonts w:ascii="Times New Roman" w:eastAsia="Times New Roman" w:hAnsi="Times New Roman" w:cs="Times New Roman"/>
+          <w:sz w:val="24"/>
+          <w:szCs w:val="24"/>
+        </w:rPr>
+        <w:t xml:space="preserve"> and J. R. Trott, </w:t>
       </w:r>
       <w:r>
         <w:rPr>

</xml_diff>